<commit_message>
Changement a la documentation du CDR
</commit_message>
<xml_diff>
--- a/Documentation_revisee_CDR_Equipe102.docx
+++ b/Documentation_revisee_CDR_Equipe102.docx
@@ -2001,21 +2001,7 @@
           <w:rFonts w:eastAsia="Arial" w:cs="Arial"/>
           <w:lang w:val="fr-CA"/>
         </w:rPr>
-        <w:t xml:space="preserve"> nous avons assigné des rôles</w:t>
-      </w:r>
-      <w:r>
-        <w:rPr>
-          <w:rFonts w:eastAsia="Arial" w:cs="Arial"/>
-          <w:lang w:val="fr-CA"/>
-        </w:rPr>
-        <w:t xml:space="preserve"> </w:t>
-      </w:r>
-      <w:r>
-        <w:rPr>
-          <w:rFonts w:eastAsia="Arial" w:cs="Arial"/>
-          <w:lang w:val="fr-CA"/>
-        </w:rPr>
-        <w:t xml:space="preserve">chaque membre de l’équipe. Julien Roux assurera le rôle de coordonnateur, ce qui signifie que son rôle principal est d’assurer l’assignation des taches et le respect des différents échéanciers. Le reste de l’équipe, soit : Victor Gilbert, Majeed Abdul Baki, Étienne Perron, Abdel Madjid </w:t>
+        <w:t xml:space="preserve"> nous avons assigné des rôles chaque membre de l’équipe. Julien Roux assurera le rôle de coordonnateur, ce qui signifie que son rôle principal est d’assurer l’assignation des taches et le respect des différents échéanciers. Le reste de l’équipe, soit : Victor Gilbert, Majeed Abdul Baki, Étienne Perron, Abdel Madjid </w:t>
       </w:r>
       <w:proofErr w:type="spellStart"/>
       <w:r>
@@ -2736,6 +2722,7 @@
         </w:rPr>
         <w:t xml:space="preserve">. </w:t>
       </w:r>
+      <w:proofErr w:type="gramStart"/>
       <w:r>
         <w:rPr>
           <w:rFonts w:cs="Arial"/>
@@ -2769,7 +2756,16 @@
           <w:color w:val="00B0F0"/>
           <w:lang w:val="fr-CA" w:eastAsia="zh-CN" w:bidi="hi-IN"/>
         </w:rPr>
-        <w:t xml:space="preserve">e </w:t>
+        <w:t>e</w:t>
+      </w:r>
+      <w:proofErr w:type="gramEnd"/>
+      <w:r>
+        <w:rPr>
+          <w:rFonts w:cs="Arial"/>
+          <w:color w:val="00B0F0"/>
+          <w:lang w:val="fr-CA" w:eastAsia="zh-CN" w:bidi="hi-IN"/>
+        </w:rPr>
+        <w:t xml:space="preserve"> </w:t>
       </w:r>
       <w:r>
         <w:rPr>
@@ -2932,7 +2928,7 @@
           <w:lang w:val="fr-CA"/>
         </w:rPr>
         <w:drawing>
-          <wp:anchor distT="0" distB="0" distL="114300" distR="114300" simplePos="0" relativeHeight="251656192" behindDoc="0" locked="0" layoutInCell="1" allowOverlap="1" wp14:anchorId="66DAEA35" wp14:editId="2279B41B">
+          <wp:anchor distT="0" distB="0" distL="114300" distR="114300" simplePos="0" relativeHeight="251658240" behindDoc="0" locked="0" layoutInCell="1" allowOverlap="1" wp14:anchorId="66DAEA35" wp14:editId="2279B41B">
             <wp:simplePos x="0" y="0"/>
             <wp:positionH relativeFrom="column">
               <wp:posOffset>-381000</wp:posOffset>
@@ -3573,7 +3569,7 @@
           <w:noProof/>
         </w:rPr>
         <w:drawing>
-          <wp:anchor distT="0" distB="0" distL="114300" distR="114300" simplePos="0" relativeHeight="251658240" behindDoc="1" locked="0" layoutInCell="1" allowOverlap="1" wp14:anchorId="3D4F796C" wp14:editId="0A4CC866">
+          <wp:anchor distT="0" distB="0" distL="114300" distR="114300" simplePos="0" relativeHeight="251658241" behindDoc="1" locked="0" layoutInCell="1" allowOverlap="1" wp14:anchorId="3D4F796C" wp14:editId="0A4CC866">
             <wp:simplePos x="0" y="0"/>
             <wp:positionH relativeFrom="column">
               <wp:posOffset>-472440</wp:posOffset>
@@ -3892,14 +3888,7 @@
           <w:color w:val="00B0F0"/>
           <w:lang w:val="fr-CA"/>
         </w:rPr>
-        <w:t>tte numérisation</w:t>
-      </w:r>
-      <w:r>
-        <w:rPr>
-          <w:color w:val="00B0F0"/>
-          <w:lang w:val="fr-CA"/>
-        </w:rPr>
-        <w:t xml:space="preserve"> </w:t>
+        <w:t xml:space="preserve">tte numérisation </w:t>
       </w:r>
       <w:r>
         <w:rPr>
@@ -3927,14 +3916,14 @@
           <w:color w:val="00B0F0"/>
           <w:lang w:val="fr-CA"/>
         </w:rPr>
-        <w:t xml:space="preserve"> par le robot et </w:t>
-      </w:r>
-      <w:r>
-        <w:rPr>
-          <w:color w:val="00B0F0"/>
-          <w:lang w:val="fr-CA"/>
-        </w:rPr>
-        <w:t>de</w:t>
+        <w:t xml:space="preserve"> par le robot et</w:t>
+      </w:r>
+      <w:r>
+        <w:rPr>
+          <w:color w:val="00B0F0"/>
+          <w:lang w:val="fr-CA"/>
+        </w:rPr>
+        <w:t xml:space="preserve"> de</w:t>
       </w:r>
       <w:r>
         <w:rPr>
@@ -4376,7 +4365,21 @@
         <w:rPr>
           <w:lang w:val="fr-CA"/>
         </w:rPr>
-        <w:t xml:space="preserve"> permet de répondre aux requis R.F.8, R.F.9, R.F.11 et R.F.18.</w:t>
+        <w:t xml:space="preserve"> permet de répondre aux requis R.F.8, R.F.9</w:t>
+      </w:r>
+      <w:r>
+        <w:rPr>
+          <w:strike/>
+          <w:color w:val="FF0000"/>
+          <w:lang w:val="fr-CA"/>
+        </w:rPr>
+        <w:t>, R.F.11</w:t>
+      </w:r>
+      <w:r>
+        <w:rPr>
+          <w:lang w:val="fr-CA"/>
+        </w:rPr>
+        <w:t xml:space="preserve"> et R.F.18.</w:t>
       </w:r>
     </w:p>
     <w:p>
@@ -4655,7 +4658,7 @@
           <w:noProof/>
         </w:rPr>
         <w:drawing>
-          <wp:anchor distT="0" distB="0" distL="114300" distR="114300" simplePos="0" relativeHeight="251660288" behindDoc="0" locked="0" layoutInCell="1" allowOverlap="1" wp14:anchorId="779238CB" wp14:editId="34794CAD">
+          <wp:anchor distT="0" distB="0" distL="114300" distR="114300" simplePos="0" relativeHeight="251658242" behindDoc="0" locked="0" layoutInCell="1" allowOverlap="1" wp14:anchorId="779238CB" wp14:editId="34794CAD">
             <wp:simplePos x="0" y="0"/>
             <wp:positionH relativeFrom="column">
               <wp:posOffset>-292735</wp:posOffset>
@@ -4911,14 +4914,14 @@
           <w:color w:val="00B0F0"/>
           <w:lang w:val="fr-CA"/>
         </w:rPr>
-        <w:t xml:space="preserve"> documentation </w:t>
-      </w:r>
-      <w:r>
-        <w:rPr>
-          <w:color w:val="00B0F0"/>
-          <w:lang w:val="fr-CA"/>
-        </w:rPr>
-        <w:t>officielle</w:t>
+        <w:t xml:space="preserve"> documentation</w:t>
+      </w:r>
+      <w:r>
+        <w:rPr>
+          <w:color w:val="00B0F0"/>
+          <w:lang w:val="fr-CA"/>
+        </w:rPr>
+        <w:t xml:space="preserve"> officielle</w:t>
       </w:r>
       <w:r>
         <w:rPr>
@@ -7337,7 +7340,7 @@
           <w:noProof/>
         </w:rPr>
         <w:drawing>
-          <wp:inline distT="0" distB="0" distL="0" distR="0" wp14:anchorId="5E70CB9D" wp14:editId="6D77CBFB">
+          <wp:inline distT="0" distB="0" distL="0" distR="0" wp14:anchorId="5E70CB9D" wp14:editId="1578B243">
             <wp:extent cx="5790837" cy="2262046"/>
             <wp:effectExtent l="0" t="0" r="0" b="0"/>
             <wp:docPr id="1737888701" name="Picture 1737888701"/>
@@ -7382,6 +7385,11 @@
     <w:p>
       <w:pPr>
         <w:jc w:val="both"/>
+      </w:pPr>
+    </w:p>
+    <w:p>
+      <w:pPr>
+        <w:jc w:val="both"/>
         <w:rPr>
           <w:sz w:val="6"/>
           <w:szCs w:val="6"/>
@@ -7394,14 +7402,11 @@
         <w:jc w:val="both"/>
       </w:pPr>
       <w:r>
-        <w:rPr>
-          <w:noProof/>
-        </w:rPr>
         <w:drawing>
-          <wp:inline distT="0" distB="0" distL="0" distR="0" wp14:anchorId="4415BE16" wp14:editId="3C74F214">
-            <wp:extent cx="5768232" cy="3280682"/>
+          <wp:inline distT="0" distB="0" distL="0" distR="0" wp14:anchorId="3C8E3B0D" wp14:editId="3DFC90C8">
+            <wp:extent cx="5486400" cy="2843530"/>
             <wp:effectExtent l="0" t="0" r="0" b="0"/>
-            <wp:docPr id="1257913764" name="Picture 1257913764"/>
+            <wp:docPr id="24519469" name="Picture 1" descr="A screenshot of a computer&#10;&#10;Description automatically generated"/>
             <wp:cNvGraphicFramePr>
               <a:graphicFrameLocks xmlns:a="http://schemas.openxmlformats.org/drawingml/2006/main" noChangeAspect="1"/>
             </wp:cNvGraphicFramePr>
@@ -7409,17 +7414,11 @@
               <a:graphicData uri="http://schemas.openxmlformats.org/drawingml/2006/picture">
                 <pic:pic xmlns:pic="http://schemas.openxmlformats.org/drawingml/2006/picture">
                   <pic:nvPicPr>
-                    <pic:cNvPr id="0" name=""/>
+                    <pic:cNvPr id="24519469" name="Picture 1" descr="A screenshot of a computer&#10;&#10;Description automatically generated"/>
                     <pic:cNvPicPr/>
                   </pic:nvPicPr>
                   <pic:blipFill>
-                    <a:blip r:embed="rId27" cstate="print">
-                      <a:extLst>
-                        <a:ext uri="{28A0092B-C50C-407E-A947-70E740481C1C}">
-                          <a14:useLocalDpi xmlns:a14="http://schemas.microsoft.com/office/drawing/2010/main" val="0"/>
-                        </a:ext>
-                      </a:extLst>
-                    </a:blip>
+                    <a:blip r:embed="rId27"/>
                     <a:stretch>
                       <a:fillRect/>
                     </a:stretch>
@@ -7427,7 +7426,7 @@
                   <pic:spPr>
                     <a:xfrm>
                       <a:off x="0" y="0"/>
-                      <a:ext cx="5768232" cy="3280682"/>
+                      <a:ext cx="5486400" cy="2843530"/>
                     </a:xfrm>
                     <a:prstGeom prst="rect">
                       <a:avLst/>
@@ -7443,6 +7442,11 @@
     <w:p>
       <w:pPr>
         <w:jc w:val="both"/>
+      </w:pPr>
+    </w:p>
+    <w:p>
+      <w:pPr>
+        <w:jc w:val="both"/>
         <w:rPr>
           <w:sz w:val="6"/>
           <w:szCs w:val="6"/>
@@ -7455,15 +7459,11 @@
         <w:jc w:val="both"/>
       </w:pPr>
       <w:r>
-        <w:rPr>
-          <w:noProof/>
-        </w:rPr>
-        <w:lastRenderedPageBreak/>
         <w:drawing>
-          <wp:inline distT="0" distB="0" distL="0" distR="0" wp14:anchorId="2D60A04E" wp14:editId="14488076">
-            <wp:extent cx="5790293" cy="1769256"/>
-            <wp:effectExtent l="0" t="0" r="0" b="0"/>
-            <wp:docPr id="1463240359" name="Picture 1463240359"/>
+          <wp:inline distT="0" distB="0" distL="0" distR="0" wp14:anchorId="7CCAE032" wp14:editId="4672D9E9">
+            <wp:extent cx="5850103" cy="1443567"/>
+            <wp:effectExtent l="0" t="0" r="0" b="4445"/>
+            <wp:docPr id="1420294159" name="Picture 1" descr="A screenshot of a computer&#10;&#10;Description automatically generated"/>
             <wp:cNvGraphicFramePr>
               <a:graphicFrameLocks xmlns:a="http://schemas.openxmlformats.org/drawingml/2006/main" noChangeAspect="1"/>
             </wp:cNvGraphicFramePr>
@@ -7471,17 +7471,11 @@
               <a:graphicData uri="http://schemas.openxmlformats.org/drawingml/2006/picture">
                 <pic:pic xmlns:pic="http://schemas.openxmlformats.org/drawingml/2006/picture">
                   <pic:nvPicPr>
-                    <pic:cNvPr id="0" name=""/>
+                    <pic:cNvPr id="1420294159" name="Picture 1" descr="A screenshot of a computer&#10;&#10;Description automatically generated"/>
                     <pic:cNvPicPr/>
                   </pic:nvPicPr>
                   <pic:blipFill>
-                    <a:blip r:embed="rId28" cstate="print">
-                      <a:extLst>
-                        <a:ext uri="{28A0092B-C50C-407E-A947-70E740481C1C}">
-                          <a14:useLocalDpi xmlns:a14="http://schemas.microsoft.com/office/drawing/2010/main" val="0"/>
-                        </a:ext>
-                      </a:extLst>
-                    </a:blip>
+                    <a:blip r:embed="rId28"/>
                     <a:stretch>
                       <a:fillRect/>
                     </a:stretch>
@@ -7489,7 +7483,7 @@
                   <pic:spPr>
                     <a:xfrm>
                       <a:off x="0" y="0"/>
-                      <a:ext cx="5790293" cy="1769256"/>
+                      <a:ext cx="5860982" cy="1446251"/>
                     </a:xfrm>
                     <a:prstGeom prst="rect">
                       <a:avLst/>
@@ -7509,145 +7503,118 @@
           <w:lang w:val="fr-CA"/>
         </w:rPr>
       </w:pPr>
-    </w:p>
-    <w:p>
-      <w:pPr>
-        <w:jc w:val="both"/>
-        <w:rPr>
-          <w:lang w:val="fr-CA"/>
-        </w:rPr>
-      </w:pPr>
-      <w:r>
-        <w:rPr>
-          <w:lang w:val="fr-CA"/>
-        </w:rPr>
+      <w:r>
+        <w:rPr>
+          <w:lang w:val="fr-CA"/>
+        </w:rPr>
+        <w:lastRenderedPageBreak/>
         <w:t xml:space="preserve">Ce diagramme de Gantt démontre la division des tâches à effectuer en fonction du temps. À partir des requis fonctionnels sélectionnés, nous avons établi les tâches à effectuer et les avons réparties </w:t>
       </w:r>
       <w:r>
         <w:rPr>
           <w:lang w:val="fr-CA"/>
         </w:rPr>
-        <w:t>comme</w:t>
-      </w:r>
-      <w:r>
-        <w:rPr>
+        <w:t xml:space="preserve">comme </w:t>
+      </w:r>
+      <w:r>
+        <w:rPr>
+          <w:lang w:val="fr-CA"/>
+        </w:rPr>
+        <w:t>montré dans le calendrier, en fonction des forces de chaque membre. L’ordre des tâches a été décidé en fonction des livrables attendus des revues de conception, et selon l’ordre de progression des fonctionnalités (par exemple le lancement de mission est prévu d’être terminé avant le début de l’historique des missions).</w:t>
+      </w:r>
+    </w:p>
+    <w:p>
+      <w:pPr>
+        <w:jc w:val="both"/>
+        <w:rPr>
+          <w:lang w:val="fr-CA"/>
+        </w:rPr>
+      </w:pPr>
+      <w:r>
+        <w:rPr>
+          <w:lang w:val="fr-CA"/>
+        </w:rPr>
+        <w:t>Les jalons principaux sont le PDR, le CDR et le RR.</w:t>
+      </w:r>
+    </w:p>
+    <w:p>
+      <w:pPr>
+        <w:jc w:val="both"/>
+        <w:rPr>
+          <w:lang w:val="fr-CA"/>
+        </w:rPr>
+      </w:pPr>
+    </w:p>
+    <w:p>
+      <w:pPr>
+        <w:jc w:val="both"/>
+        <w:rPr>
+          <w:color w:val="00B0F0"/>
+          <w:lang w:val="fr-CA"/>
+        </w:rPr>
+      </w:pPr>
+      <w:r>
+        <w:rPr>
+          <w:color w:val="00B0F0"/>
+          <w:lang w:val="fr-CA"/>
+        </w:rPr>
+        <w:t>Dans ce diagramme, les tâches ne sont pas tou</w:t>
+      </w:r>
+      <w:r>
+        <w:rPr>
+          <w:color w:val="00B0F0"/>
+          <w:lang w:val="fr-CA"/>
+        </w:rPr>
+        <w:t>tes</w:t>
+      </w:r>
+      <w:r>
+        <w:rPr>
+          <w:color w:val="00B0F0"/>
+          <w:lang w:val="fr-CA"/>
+        </w:rPr>
+        <w:t xml:space="preserve"> indépendantes. En effet, </w:t>
+      </w:r>
+      <w:r>
+        <w:rPr>
+          <w:color w:val="00B0F0"/>
+          <w:lang w:val="fr-CA"/>
+        </w:rPr>
+        <w:t>les requis RF3 et RF10 dépendent de RC5</w:t>
+      </w:r>
+      <w:r>
+        <w:rPr>
+          <w:color w:val="00B0F0"/>
+          <w:lang w:val="fr-CA"/>
+        </w:rPr>
+        <w:t xml:space="preserve">, </w:t>
+      </w:r>
+      <w:r>
+        <w:rPr>
+          <w:color w:val="00B0F0"/>
+          <w:lang w:val="fr-CA"/>
+        </w:rPr>
+        <w:t>les requis RF5, RF6 et RF7 dépendent de RF4</w:t>
+      </w:r>
+      <w:r>
+        <w:rPr>
+          <w:color w:val="00B0F0"/>
+          <w:lang w:val="fr-CA"/>
+        </w:rPr>
+        <w:t>.</w:t>
+      </w:r>
+      <w:r>
+        <w:rPr>
+          <w:color w:val="00B0F0"/>
+          <w:lang w:val="fr-CA"/>
+        </w:rPr>
+        <w:t xml:space="preserve"> De plus, RF9 dépend</w:t>
+      </w:r>
+      <w:r>
+        <w:rPr>
+          <w:color w:val="00B0F0"/>
           <w:lang w:val="fr-CA"/>
         </w:rPr>
         <w:t xml:space="preserve"> </w:t>
-      </w:r>
-      <w:r>
-        <w:rPr>
-          <w:lang w:val="fr-CA"/>
-        </w:rPr>
-        <w:t>montré dans le calendrier, en fonction des forces de chaque membre. L’ordre des tâches a été décidé en fonction des livrables attendus des revues de conception, et selon l’ordre de progression des fonctionnalités (par exemple le lancement de mission est prévu d’être terminé avant le début de l’historique des missions).</w:t>
-      </w:r>
-    </w:p>
-    <w:p>
-      <w:pPr>
-        <w:jc w:val="both"/>
-        <w:rPr>
-          <w:lang w:val="fr-CA"/>
-        </w:rPr>
-      </w:pPr>
-      <w:r>
-        <w:rPr>
-          <w:lang w:val="fr-CA"/>
-        </w:rPr>
-        <w:t>Les jalons principaux sont le PDR, le CDR et le RR.</w:t>
-      </w:r>
-    </w:p>
-    <w:p>
-      <w:pPr>
-        <w:jc w:val="both"/>
-        <w:rPr>
-          <w:lang w:val="fr-CA"/>
-        </w:rPr>
-      </w:pPr>
-    </w:p>
-    <w:p>
-      <w:pPr>
-        <w:jc w:val="both"/>
-        <w:rPr>
-          <w:color w:val="00B0F0"/>
-          <w:lang w:val="fr-CA"/>
-        </w:rPr>
-      </w:pPr>
-      <w:r>
-        <w:rPr>
-          <w:color w:val="00B0F0"/>
-          <w:lang w:val="fr-CA"/>
-        </w:rPr>
-        <w:t>Dans ce diagramme, les tâches ne sont pas tou</w:t>
-      </w:r>
-      <w:r>
-        <w:rPr>
-          <w:color w:val="00B0F0"/>
-          <w:lang w:val="fr-CA"/>
-        </w:rPr>
-        <w:t>tes</w:t>
-      </w:r>
-      <w:r>
-        <w:rPr>
-          <w:color w:val="00B0F0"/>
-          <w:lang w:val="fr-CA"/>
-        </w:rPr>
-        <w:t xml:space="preserve"> indépendantes. En effet, </w:t>
-      </w:r>
-      <w:r>
-        <w:rPr>
-          <w:color w:val="00B0F0"/>
-          <w:lang w:val="fr-CA"/>
-        </w:rPr>
-        <w:t>les requis RF3 et RF10 dépendent de RC5</w:t>
-      </w:r>
-      <w:r>
-        <w:rPr>
-          <w:color w:val="00B0F0"/>
-          <w:lang w:val="fr-CA"/>
-        </w:rPr>
-        <w:t xml:space="preserve">, </w:t>
-      </w:r>
-      <w:r>
-        <w:rPr>
-          <w:color w:val="00B0F0"/>
-          <w:lang w:val="fr-CA"/>
-        </w:rPr>
-        <w:t>les requis RF5, RF6 et RF7 dépendent de RF4</w:t>
-      </w:r>
-      <w:r>
-        <w:rPr>
-          <w:color w:val="00B0F0"/>
-          <w:lang w:val="fr-CA"/>
-        </w:rPr>
-        <w:t>.</w:t>
-      </w:r>
-      <w:r>
-        <w:rPr>
-          <w:color w:val="00B0F0"/>
-          <w:lang w:val="fr-CA"/>
-        </w:rPr>
-        <w:t xml:space="preserve"> De plus, RF9 </w:t>
-      </w:r>
-      <w:r>
-        <w:rPr>
-          <w:color w:val="00B0F0"/>
-          <w:lang w:val="fr-CA"/>
-        </w:rPr>
-        <w:t xml:space="preserve">et RF11 </w:t>
-      </w:r>
-      <w:r>
-        <w:rPr>
-          <w:color w:val="00B0F0"/>
-          <w:lang w:val="fr-CA"/>
-        </w:rPr>
-        <w:t>dépend</w:t>
-      </w:r>
-      <w:r>
-        <w:rPr>
-          <w:color w:val="00B0F0"/>
-          <w:lang w:val="fr-CA"/>
-        </w:rPr>
-        <w:t xml:space="preserve">ent </w:t>
       </w:r>
       <w:r>
         <w:rPr>
@@ -8160,7 +8127,23 @@
                 <w:iCs/>
                 <w:lang w:val="fr-CA"/>
               </w:rPr>
-              <w:t>Intégration de nouvelles fonctionnalités comme : carte 2D/3D, chercher statut du robot sur l’interface, déplacement exploratoire robot et intégration IDE dans l’interface.</w:t>
+              <w:t>Intégration de nouvelles fonctionnalités comme : carte 2D</w:t>
+            </w:r>
+            <w:r>
+              <w:rPr>
+                <w:iCs/>
+                <w:strike/>
+                <w:color w:val="FF0000"/>
+                <w:lang w:val="fr-CA"/>
+              </w:rPr>
+              <w:t>/3D</w:t>
+            </w:r>
+            <w:r>
+              <w:rPr>
+                <w:iCs/>
+                <w:lang w:val="fr-CA"/>
+              </w:rPr>
+              <w:t>, chercher statut du robot sur l’interface, déplacement exploratoire robot et intégration IDE dans l’interface.</w:t>
             </w:r>
           </w:p>
         </w:tc>
@@ -8225,15 +8208,7 @@
                 <w:iCs/>
                 <w:lang w:val="fr-CA"/>
               </w:rPr>
-              <w:t xml:space="preserve">Intégration de nouvelles fonctionnalités comme : algorithme d’évitement d’obstacles, </w:t>
-            </w:r>
-            <w:r>
-              <w:rPr>
-                <w:iCs/>
-                <w:lang w:val="fr-CA"/>
-              </w:rPr>
-              <w:lastRenderedPageBreak/>
-              <w:t>une carte fonctionnelle sur l’interface, mise à jour du robot depuis l’interface.</w:t>
+              <w:t>Intégration de nouvelles fonctionnalités comme : algorithme d’évitement d’obstacles, une carte fonctionnelle sur l’interface, mise à jour du robot depuis l’interface.</w:t>
             </w:r>
           </w:p>
         </w:tc>
@@ -8256,7 +8231,6 @@
                 <w:iCs/>
                 <w:lang w:val="fr-CA"/>
               </w:rPr>
-              <w:lastRenderedPageBreak/>
               <w:t>2024-03-17</w:t>
             </w:r>
           </w:p>
@@ -10401,19 +10375,7 @@
         <w:rPr>
           <w:lang w:val="fr-CA"/>
         </w:rPr>
-        <w:t>Tester la logique associée</w:t>
-      </w:r>
-      <w:r>
-        <w:rPr>
-          <w:lang w:val="fr-CA"/>
-        </w:rPr>
-        <w:t xml:space="preserve"> </w:t>
-      </w:r>
-      <w:r>
-        <w:rPr>
-          <w:lang w:val="fr-CA"/>
-        </w:rPr>
-        <w:t>à chaque route, une entrée A doit donner un résultat attendu (ex: le traitement de la route /mission/start doit exécuter les fonctions nécessaires au démarrage du robot).</w:t>
+        <w:t>Tester la logique associée à chaque route, une entrée A doit donner un résultat attendu (ex: le traitement de la route /mission/start doit exécuter les fonctions nécessaires au démarrage du robot).</w:t>
       </w:r>
     </w:p>
     <w:p>
@@ -10469,13 +10431,7 @@
         <w:rPr>
           <w:lang w:val="fr-CA"/>
         </w:rPr>
-        <w:t xml:space="preserve"> </w:t>
-      </w:r>
-      <w:r>
-        <w:rPr>
-          <w:lang w:val="fr-CA"/>
-        </w:rPr>
-        <w:t>de tests</w:t>
+        <w:t xml:space="preserve"> de tests</w:t>
       </w:r>
       <w:r>
         <w:rPr>
@@ -10921,21 +10877,7 @@
           <w:rFonts w:eastAsia="Arial" w:cs="Arial"/>
           <w:lang w:val="fr-CA"/>
         </w:rPr>
-        <w:t>Le respect de l’échéancier a été plus difficile que prévu initialement. En effet, dans l’appel d’offre nous avions prévu terminer des tâches à un moment précis, mais nous ne sommes pas toujours parvenus à compléter nos objectifs</w:t>
-      </w:r>
-      <w:r>
-        <w:rPr>
-          <w:rFonts w:eastAsia="Arial" w:cs="Arial"/>
-          <w:lang w:val="fr-CA"/>
-        </w:rPr>
-        <w:t xml:space="preserve"> </w:t>
-      </w:r>
-      <w:r>
-        <w:rPr>
-          <w:rFonts w:eastAsia="Arial" w:cs="Arial"/>
-          <w:lang w:val="fr-CA"/>
-        </w:rPr>
-        <w:t>chaque semaine. À titre d’exemple, nous espérions avoir terminé la génération aléatoire d’obstacles pour Gazebo avant le 2 mars, mais cette tâche s’est terminée le 5 mars.</w:t>
+        <w:t>Le respect de l’échéancier a été plus difficile que prévu initialement. En effet, dans l’appel d’offre nous avions prévu terminer des tâches à un moment précis, mais nous ne sommes pas toujours parvenus à compléter nos objectifs chaque semaine. À titre d’exemple, nous espérions avoir terminé la génération aléatoire d’obstacles pour Gazebo avant le 2 mars, mais cette tâche s’est terminée le 5 mars.</w:t>
       </w:r>
     </w:p>
     <w:p>
@@ -10967,14 +10909,7 @@
           <w:rFonts w:eastAsia="Arial" w:cs="Arial"/>
           <w:lang w:val="fr-CA"/>
         </w:rPr>
-        <w:t>’achèvement</w:t>
-      </w:r>
-      <w:r>
-        <w:rPr>
-          <w:rFonts w:eastAsia="Arial" w:cs="Arial"/>
-          <w:lang w:val="fr-CA"/>
-        </w:rPr>
-        <w:t xml:space="preserve"> </w:t>
+        <w:t xml:space="preserve">’achèvement </w:t>
       </w:r>
       <w:r>
         <w:rPr>
@@ -11035,14 +10970,14 @@
           <w:rFonts w:eastAsia="Arial" w:cs="Arial"/>
           <w:lang w:val="fr-CA"/>
         </w:rPr>
-        <w:t xml:space="preserve"> que prévu. En effet, notre compréhension de ROS et des outils adjacents était très faible, voire nulle, au début du projet, ce qui nous a donné une vision incomplète de la complexité du projet. Lorsque nous avons réellement commencé à développer des outils et programmes pour le robot, nous avons été frappés par la réalité qui est que ROS est beaucoup plus complexe que </w:t>
-      </w:r>
-      <w:r>
-        <w:rPr>
-          <w:rFonts w:eastAsia="Arial" w:cs="Arial"/>
-          <w:lang w:val="fr-CA"/>
-        </w:rPr>
-        <w:t>prévu.</w:t>
+        <w:t xml:space="preserve"> que prévu. En effet, notre compréhension de ROS et des outils adjacents était très faible, voire nulle, au début du projet, ce qui nous a donné une vision incomplète de la complexité du projet. Lorsque nous avons réellement commencé à développer des outils et programmes pour le robot, nous avons été frappés par la réalité qui est que ROS est beaucoup plus complexe que prévu</w:t>
+      </w:r>
+      <w:r>
+        <w:rPr>
+          <w:rFonts w:eastAsia="Arial" w:cs="Arial"/>
+          <w:lang w:val="fr-CA"/>
+        </w:rPr>
+        <w:t>.</w:t>
       </w:r>
       <w:r>
         <w:rPr>
@@ -11654,21 +11589,7 @@
           <w:color w:val="00B0F0"/>
           <w:lang w:val="fr-FR"/>
         </w:rPr>
-        <w:t>généraux</w:t>
-      </w:r>
-      <w:r>
-        <w:rPr>
-          <w:color w:val="00B0F0"/>
-          <w:lang w:val="fr-FR"/>
-        </w:rPr>
-        <w:t xml:space="preserve"> </w:t>
-      </w:r>
-      <w:r>
-        <w:rPr>
-          <w:color w:val="00B0F0"/>
-          <w:lang w:val="fr-FR"/>
-        </w:rPr>
-        <w:t>:</w:t>
+        <w:t>généraux :</w:t>
       </w:r>
       <w:r>
         <w:rPr>
@@ -11768,21 +11689,7 @@
           <w:color w:val="00B0F0"/>
           <w:lang w:val="fr-FR"/>
         </w:rPr>
-        <w:t>robot</w:t>
-      </w:r>
-      <w:r>
-        <w:rPr>
-          <w:color w:val="00B0F0"/>
-          <w:lang w:val="fr-FR"/>
-        </w:rPr>
-        <w:t xml:space="preserve"> ne</w:t>
-      </w:r>
-      <w:r>
-        <w:rPr>
-          <w:color w:val="00B0F0"/>
-          <w:lang w:val="fr-FR"/>
-        </w:rPr>
-        <w:t xml:space="preserve"> réagit pas</w:t>
+        <w:t>robot ne réagit pas</w:t>
       </w:r>
       <w:r>
         <w:rPr>
@@ -19021,16 +18928,16 @@
 <file path=customXml/itemProps1.xml><?xml version="1.0" encoding="utf-8"?>
 <ds:datastoreItem xmlns:ds="http://schemas.openxmlformats.org/officeDocument/2006/customXml" ds:itemID="{50336B2E-15DA-43E9-99C8-AFF54AA63BA3}">
   <ds:schemaRefs>
+    <ds:schemaRef ds:uri="http://schemas.openxmlformats.org/package/2006/metadata/core-properties"/>
+    <ds:schemaRef ds:uri="http://schemas.microsoft.com/office/2006/metadata/properties"/>
+    <ds:schemaRef ds:uri="9c14823a-1b77-416e-b8fa-ddfff15167a4"/>
+    <ds:schemaRef ds:uri="http://purl.org/dc/elements/1.1/"/>
+    <ds:schemaRef ds:uri="http://www.w3.org/XML/1998/namespace"/>
     <ds:schemaRef ds:uri="http://purl.org/dc/terms/"/>
-    <ds:schemaRef ds:uri="http://schemas.openxmlformats.org/package/2006/metadata/core-properties"/>
+    <ds:schemaRef ds:uri="http://schemas.microsoft.com/office/2006/documentManagement/types"/>
     <ds:schemaRef ds:uri="60bad618-241f-4cb2-966c-ba1442c24ad5"/>
     <ds:schemaRef ds:uri="http://purl.org/dc/dcmitype/"/>
-    <ds:schemaRef ds:uri="http://schemas.microsoft.com/office/2006/documentManagement/types"/>
-    <ds:schemaRef ds:uri="http://purl.org/dc/elements/1.1/"/>
     <ds:schemaRef ds:uri="http://schemas.microsoft.com/office/infopath/2007/PartnerControls"/>
-    <ds:schemaRef ds:uri="9c14823a-1b77-416e-b8fa-ddfff15167a4"/>
-    <ds:schemaRef ds:uri="http://schemas.microsoft.com/office/2006/metadata/properties"/>
-    <ds:schemaRef ds:uri="http://www.w3.org/XML/1998/namespace"/>
   </ds:schemaRefs>
 </ds:datastoreItem>
 </file>

</xml_diff>